<commit_message>
Doc - Diagram and related document update.
</commit_message>
<xml_diff>
--- a/doc/Doc_Banc_Test_BMS3_V3_1.docx
+++ b/doc/Doc_Banc_Test_BMS3_V3_1.docx
@@ -1,6 +1,6 @@
 
 <file path=word/document.xml><?xml version="1.0" encoding="utf-8"?>
-<w:document xmlns:wpc="http://schemas.microsoft.com/office/word/2010/wordprocessingCanvas" xmlns:cx="http://schemas.microsoft.com/office/drawing/2014/chartex" xmlns:cx1="http://schemas.microsoft.com/office/drawing/2015/9/8/chartex" xmlns:cx2="http://schemas.microsoft.com/office/drawing/2015/10/21/chartex" xmlns:cx3="http://schemas.microsoft.com/office/drawing/2016/5/9/chartex" xmlns:cx4="http://schemas.microsoft.com/office/drawing/2016/5/10/chartex" xmlns:cx5="http://schemas.microsoft.com/office/drawing/2016/5/11/chartex" xmlns:cx6="http://schemas.microsoft.com/office/drawing/2016/5/12/chartex" xmlns:cx7="http://schemas.microsoft.com/office/drawing/2016/5/13/chartex" xmlns:cx8="http://schemas.microsoft.com/office/drawing/2016/5/14/chartex" xmlns:mc="http://schemas.openxmlformats.org/markup-compatibility/2006" xmlns:aink="http://schemas.microsoft.com/office/drawing/2016/ink" xmlns:am3d="http://schemas.microsoft.com/office/drawing/2017/model3d" xmlns:o="urn:schemas-microsoft-com:office:office" xmlns:r="http://schemas.openxmlformats.org/officeDocument/2006/relationships" xmlns:m="http://schemas.openxmlformats.org/officeDocument/2006/math" xmlns:v="urn:schemas-microsoft-com:vml" xmlns:wp14="http://schemas.microsoft.com/office/word/2010/wordprocessingDrawing" xmlns:wp="http://schemas.openxmlformats.org/drawingml/2006/wordprocessingDrawing" xmlns:w10="urn:schemas-microsoft-com:office:word" xmlns:w="http://schemas.openxmlformats.org/wordprocessingml/2006/main" xmlns:w14="http://schemas.microsoft.com/office/word/2010/wordml" xmlns:w15="http://schemas.microsoft.com/office/word/2012/wordml" xmlns:w16cex="http://schemas.microsoft.com/office/word/2018/wordml/cex" xmlns:w16cid="http://schemas.microsoft.com/office/word/2016/wordml/cid" xmlns:w16="http://schemas.microsoft.com/office/word/2018/wordml" xmlns:w16sdtdh="http://schemas.microsoft.com/office/word/2020/wordml/sdtdatahash" xmlns:w16se="http://schemas.microsoft.com/office/word/2015/wordml/symex" xmlns:wpg="http://schemas.microsoft.com/office/word/2010/wordprocessingGroup" xmlns:wpi="http://schemas.microsoft.com/office/word/2010/wordprocessingInk" xmlns:wne="http://schemas.microsoft.com/office/word/2006/wordml" xmlns:wps="http://schemas.microsoft.com/office/word/2010/wordprocessingShape" mc:Ignorable="w14 w15 w16se w16cid w16 w16cex w16sdtdh wp14">
+<w:document xmlns:wpc="http://schemas.microsoft.com/office/word/2010/wordprocessingCanvas" xmlns:cx="http://schemas.microsoft.com/office/drawing/2014/chartex" xmlns:cx1="http://schemas.microsoft.com/office/drawing/2015/9/8/chartex" xmlns:cx2="http://schemas.microsoft.com/office/drawing/2015/10/21/chartex" xmlns:cx3="http://schemas.microsoft.com/office/drawing/2016/5/9/chartex" xmlns:cx4="http://schemas.microsoft.com/office/drawing/2016/5/10/chartex" xmlns:cx5="http://schemas.microsoft.com/office/drawing/2016/5/11/chartex" xmlns:cx6="http://schemas.microsoft.com/office/drawing/2016/5/12/chartex" xmlns:cx7="http://schemas.microsoft.com/office/drawing/2016/5/13/chartex" xmlns:cx8="http://schemas.microsoft.com/office/drawing/2016/5/14/chartex" xmlns:mc="http://schemas.openxmlformats.org/markup-compatibility/2006" xmlns:aink="http://schemas.microsoft.com/office/drawing/2016/ink" xmlns:am3d="http://schemas.microsoft.com/office/drawing/2017/model3d" xmlns:o="urn:schemas-microsoft-com:office:office" xmlns:oel="http://schemas.microsoft.com/office/2019/extlst" xmlns:r="http://schemas.openxmlformats.org/officeDocument/2006/relationships" xmlns:m="http://schemas.openxmlformats.org/officeDocument/2006/math" xmlns:v="urn:schemas-microsoft-com:vml" xmlns:wp14="http://schemas.microsoft.com/office/word/2010/wordprocessingDrawing" xmlns:wp="http://schemas.openxmlformats.org/drawingml/2006/wordprocessingDrawing" xmlns:w10="urn:schemas-microsoft-com:office:word" xmlns:w="http://schemas.openxmlformats.org/wordprocessingml/2006/main" xmlns:w14="http://schemas.microsoft.com/office/word/2010/wordml" xmlns:w15="http://schemas.microsoft.com/office/word/2012/wordml" xmlns:w16cex="http://schemas.microsoft.com/office/word/2018/wordml/cex" xmlns:w16cid="http://schemas.microsoft.com/office/word/2016/wordml/cid" xmlns:w16="http://schemas.microsoft.com/office/word/2018/wordml" xmlns:w16sdtdh="http://schemas.microsoft.com/office/word/2020/wordml/sdtdatahash" xmlns:w16se="http://schemas.microsoft.com/office/word/2015/wordml/symex" xmlns:wpg="http://schemas.microsoft.com/office/word/2010/wordprocessingGroup" xmlns:wpi="http://schemas.microsoft.com/office/word/2010/wordprocessingInk" xmlns:wne="http://schemas.microsoft.com/office/word/2006/wordml" xmlns:wps="http://schemas.microsoft.com/office/word/2010/wordprocessingShape" mc:Ignorable="w14 w15 w16se w16cid w16 w16cex w16sdtdh wp14">
   <w:body>
     <w:p>
       <w:pPr>
@@ -97,12 +97,21 @@
       <w:r>
         <w:t xml:space="preserve">produit de </w:t>
       </w:r>
+      <w:proofErr w:type="spellStart"/>
       <w:r>
         <w:rPr>
           <w:b/>
           <w:bCs/>
         </w:rPr>
-        <w:t>Vaudoo Audio – CECIELEC</w:t>
+        <w:t>Vaudoo</w:t>
+      </w:r>
+      <w:proofErr w:type="spellEnd"/>
+      <w:r>
+        <w:rPr>
+          <w:b/>
+          <w:bCs/>
+        </w:rPr>
+        <w:t xml:space="preserve"> Audio – CECIELEC</w:t>
       </w:r>
       <w:r>
         <w:t xml:space="preserve"> </w:t>
@@ -152,8 +161,9 @@
           <w:i/>
           <w:iCs/>
         </w:rPr>
-        <w:t>\\CECICLOUD\Projets\Vaudoo-Audio\BMS3 - BMS plug'N'play\production\Procedures_de_test\</w:t>
-      </w:r>
+        <w:t xml:space="preserve">\\CECICLOUD\Projets\Vaudoo-Audio\BMS3 - BMS </w:t>
+      </w:r>
+      <w:proofErr w:type="spellStart"/>
       <w:r>
         <w:rPr>
           <w:b/>
@@ -161,8 +171,9 @@
           <w:i/>
           <w:iCs/>
         </w:rPr>
-        <w:br/>
-      </w:r>
+        <w:t>plug'N'play</w:t>
+      </w:r>
+      <w:proofErr w:type="spellEnd"/>
       <w:r>
         <w:rPr>
           <w:b/>
@@ -170,6 +181,44 @@
           <w:i/>
           <w:iCs/>
         </w:rPr>
+        <w:t>\production\</w:t>
+      </w:r>
+      <w:proofErr w:type="spellStart"/>
+      <w:r>
+        <w:rPr>
+          <w:b/>
+          <w:bCs/>
+          <w:i/>
+          <w:iCs/>
+        </w:rPr>
+        <w:t>Procedures_de_test</w:t>
+      </w:r>
+      <w:proofErr w:type="spellEnd"/>
+      <w:r>
+        <w:rPr>
+          <w:b/>
+          <w:bCs/>
+          <w:i/>
+          <w:iCs/>
+        </w:rPr>
+        <w:t>\</w:t>
+      </w:r>
+      <w:r>
+        <w:rPr>
+          <w:b/>
+          <w:bCs/>
+          <w:i/>
+          <w:iCs/>
+        </w:rPr>
+        <w:br/>
+      </w:r>
+      <w:r>
+        <w:rPr>
+          <w:b/>
+          <w:bCs/>
+          <w:i/>
+          <w:iCs/>
+        </w:rPr>
         <w:t>210902-BMS3-Procedure_de_test.docx</w:t>
       </w:r>
       <w:r>
@@ -286,7 +335,15 @@
         <w:t xml:space="preserve">, dû aux temps d’affichage de l’état de la batterie et </w:t>
       </w:r>
       <w:r>
-        <w:t>au temps d’attente suite au débranchement du jack, le firmware de la BMS3 intègre à présent un mode de test.</w:t>
+        <w:t xml:space="preserve">au temps d’attente suite au débranchement du jack, le </w:t>
+      </w:r>
+      <w:proofErr w:type="spellStart"/>
+      <w:r>
+        <w:t>firmware</w:t>
+      </w:r>
+      <w:proofErr w:type="spellEnd"/>
+      <w:r>
+        <w:t xml:space="preserve"> de la BMS3 intègre à présent un mode de test.</w:t>
       </w:r>
     </w:p>
     <w:p>
@@ -406,7 +463,15 @@
         <w:t xml:space="preserve">Le banc de test est contrôlé par l’application </w:t>
       </w:r>
       <w:r>
-        <w:t>disponible sous sous :</w:t>
+        <w:t xml:space="preserve">disponible sous </w:t>
+      </w:r>
+      <w:proofErr w:type="spellStart"/>
+      <w:r>
+        <w:t>sous</w:t>
+      </w:r>
+      <w:proofErr w:type="spellEnd"/>
+      <w:r>
+        <w:t> :</w:t>
       </w:r>
       <w:r>
         <w:tab/>
@@ -433,8 +498,9 @@
           <w:i/>
           <w:iCs/>
         </w:rPr>
-        <w:t>- BMS plug'N'play\Banc de test\Programme (.py etc..)\TestBench</w:t>
-      </w:r>
+        <w:t xml:space="preserve">- BMS </w:t>
+      </w:r>
+      <w:proofErr w:type="spellStart"/>
       <w:r>
         <w:rPr>
           <w:b/>
@@ -442,8 +508,69 @@
           <w:i/>
           <w:iCs/>
         </w:rPr>
+        <w:t>plug'N'play</w:t>
+      </w:r>
+      <w:proofErr w:type="spellEnd"/>
+      <w:r>
+        <w:rPr>
+          <w:b/>
+          <w:bCs/>
+          <w:i/>
+          <w:iCs/>
+        </w:rPr>
+        <w:t>\Banc de test\Programme (.</w:t>
+      </w:r>
+      <w:proofErr w:type="spellStart"/>
+      <w:r>
+        <w:rPr>
+          <w:b/>
+          <w:bCs/>
+          <w:i/>
+          <w:iCs/>
+        </w:rPr>
+        <w:t>py</w:t>
+      </w:r>
+      <w:proofErr w:type="spellEnd"/>
+      <w:r>
+        <w:rPr>
+          <w:b/>
+          <w:bCs/>
+          <w:i/>
+          <w:iCs/>
+        </w:rPr>
+        <w:t xml:space="preserve"> etc.</w:t>
+      </w:r>
+      <w:proofErr w:type="gramStart"/>
+      <w:r>
+        <w:rPr>
+          <w:b/>
+          <w:bCs/>
+          <w:i/>
+          <w:iCs/>
+        </w:rPr>
+        <w:t>.)\</w:t>
+      </w:r>
+      <w:proofErr w:type="spellStart"/>
+      <w:r>
+        <w:rPr>
+          <w:b/>
+          <w:bCs/>
+          <w:i/>
+          <w:iCs/>
+        </w:rPr>
+        <w:t>TestBench</w:t>
+      </w:r>
+      <w:proofErr w:type="spellEnd"/>
+      <w:r>
+        <w:rPr>
+          <w:b/>
+          <w:bCs/>
+          <w:i/>
+          <w:iCs/>
+        </w:rPr>
         <w:t>\</w:t>
       </w:r>
+      <w:proofErr w:type="gramEnd"/>
       <w:r>
         <w:t>.</w:t>
       </w:r>
@@ -727,7 +854,15 @@
         <w:fldChar w:fldCharType="end"/>
       </w:r>
       <w:r>
-        <w:t xml:space="preserve"> pour connaître leur emplacement en fonction des relais permettant leur connection/déconnection)</w:t>
+        <w:t xml:space="preserve"> pour connaître leur emplacement en fonction des relais permettant leur </w:t>
+      </w:r>
+      <w:proofErr w:type="spellStart"/>
+      <w:r>
+        <w:t>connection</w:t>
+      </w:r>
+      <w:proofErr w:type="spellEnd"/>
+      <w:r>
+        <w:t>/déconnection)</w:t>
       </w:r>
       <w:r>
         <w:t>.</w:t>
@@ -798,10 +933,10 @@
           <w:noProof/>
         </w:rPr>
         <w:drawing>
-          <wp:inline distT="0" distB="0" distL="0" distR="0" wp14:anchorId="626F50BC" wp14:editId="23F5271B">
-            <wp:extent cx="6479540" cy="6306820"/>
-            <wp:effectExtent l="0" t="0" r="0" b="0"/>
-            <wp:docPr id="9" name="Image 9"/>
+          <wp:inline distT="0" distB="0" distL="0" distR="0" wp14:anchorId="545DA2F1" wp14:editId="62ED4FC5">
+            <wp:extent cx="6479540" cy="6605270"/>
+            <wp:effectExtent l="0" t="0" r="0" b="5080"/>
+            <wp:docPr id="2" name="Image 2"/>
             <wp:cNvGraphicFramePr>
               <a:graphicFrameLocks xmlns:a="http://schemas.openxmlformats.org/drawingml/2006/main" noChangeAspect="1"/>
             </wp:cNvGraphicFramePr>
@@ -809,7 +944,7 @@
               <a:graphicData uri="http://schemas.openxmlformats.org/drawingml/2006/picture">
                 <pic:pic xmlns:pic="http://schemas.openxmlformats.org/drawingml/2006/picture">
                   <pic:nvPicPr>
-                    <pic:cNvPr id="9" name="Image 9"/>
+                    <pic:cNvPr id="2" name="Image 2"/>
                     <pic:cNvPicPr/>
                   </pic:nvPicPr>
                   <pic:blipFill>
@@ -827,7 +962,7 @@
                   <pic:spPr>
                     <a:xfrm>
                       <a:off x="0" y="0"/>
-                      <a:ext cx="6479540" cy="6306820"/>
+                      <a:ext cx="6479540" cy="6605270"/>
                     </a:xfrm>
                     <a:prstGeom prst="rect">
                       <a:avLst/>
@@ -1024,16 +1159,15 @@
       <w:pPr>
         <w:jc w:val="center"/>
       </w:pPr>
-      <w:bookmarkStart w:id="3" w:name="Schema_mini_module_FT4232H"/>
       <w:r>
         <w:rPr>
           <w:noProof/>
         </w:rPr>
         <w:drawing>
-          <wp:inline distT="0" distB="0" distL="0" distR="0" wp14:anchorId="5ED5101C" wp14:editId="14D25B2A">
-            <wp:extent cx="2345635" cy="2935147"/>
-            <wp:effectExtent l="0" t="0" r="0" b="0"/>
-            <wp:docPr id="8" name="Image 8"/>
+          <wp:inline distT="0" distB="0" distL="0" distR="0" wp14:anchorId="060C91EA" wp14:editId="191670AF">
+            <wp:extent cx="2260121" cy="2852395"/>
+            <wp:effectExtent l="0" t="0" r="6985" b="5715"/>
+            <wp:docPr id="4" name="Image 4"/>
             <wp:cNvGraphicFramePr>
               <a:graphicFrameLocks xmlns:a="http://schemas.openxmlformats.org/drawingml/2006/main" noChangeAspect="1"/>
             </wp:cNvGraphicFramePr>
@@ -1041,7 +1175,7 @@
               <a:graphicData uri="http://schemas.openxmlformats.org/drawingml/2006/picture">
                 <pic:pic xmlns:pic="http://schemas.openxmlformats.org/drawingml/2006/picture">
                   <pic:nvPicPr>
-                    <pic:cNvPr id="8" name="Image 8"/>
+                    <pic:cNvPr id="4" name="Image 4"/>
                     <pic:cNvPicPr/>
                   </pic:nvPicPr>
                   <pic:blipFill>
@@ -1059,7 +1193,7 @@
                   <pic:spPr>
                     <a:xfrm>
                       <a:off x="0" y="0"/>
-                      <a:ext cx="2375077" cy="2971989"/>
+                      <a:ext cx="2279416" cy="2876746"/>
                     </a:xfrm>
                     <a:prstGeom prst="rect">
                       <a:avLst/>
@@ -1071,7 +1205,6 @@
           </wp:inline>
         </w:drawing>
       </w:r>
-      <w:bookmarkEnd w:id="3"/>
     </w:p>
     <w:p>
       <w:pPr>
@@ -1158,8 +1291,13 @@
         <w:t>UART, ainsi que l</w:t>
       </w:r>
       <w:r>
-        <w:t>e soft FT_Prog</w:t>
-      </w:r>
+        <w:t xml:space="preserve">e soft </w:t>
+      </w:r>
+      <w:proofErr w:type="spellStart"/>
+      <w:r>
+        <w:t>FT_Prog</w:t>
+      </w:r>
+      <w:proofErr w:type="spellEnd"/>
       <w:r>
         <w:rPr>
           <w:rStyle w:val="Appelnotedebasdep"/>
@@ -1205,8 +1343,15 @@
         <w:adjustRightInd w:val="0"/>
         <w:spacing w:after="0" w:line="100" w:lineRule="atLeast"/>
       </w:pPr>
-      <w:r>
-        <w:t>baudrate :</w:t>
+      <w:proofErr w:type="spellStart"/>
+      <w:proofErr w:type="gramStart"/>
+      <w:r>
+        <w:t>baudrate</w:t>
+      </w:r>
+      <w:proofErr w:type="spellEnd"/>
+      <w:proofErr w:type="gramEnd"/>
+      <w:r>
+        <w:t> :</w:t>
       </w:r>
       <w:r>
         <w:tab/>
@@ -1229,8 +1374,15 @@
         <w:adjustRightInd w:val="0"/>
         <w:spacing w:after="0" w:line="100" w:lineRule="atLeast"/>
       </w:pPr>
-      <w:r>
-        <w:t>bytesize :</w:t>
+      <w:proofErr w:type="spellStart"/>
+      <w:proofErr w:type="gramStart"/>
+      <w:r>
+        <w:t>bytesize</w:t>
+      </w:r>
+      <w:proofErr w:type="spellEnd"/>
+      <w:proofErr w:type="gramEnd"/>
+      <w:r>
+        <w:t> :</w:t>
       </w:r>
       <w:r>
         <w:tab/>
@@ -1253,8 +1405,15 @@
         <w:adjustRightInd w:val="0"/>
         <w:spacing w:after="0" w:line="100" w:lineRule="atLeast"/>
       </w:pPr>
-      <w:r>
-        <w:t>stopbits :</w:t>
+      <w:proofErr w:type="spellStart"/>
+      <w:proofErr w:type="gramStart"/>
+      <w:r>
+        <w:t>stopbits</w:t>
+      </w:r>
+      <w:proofErr w:type="spellEnd"/>
+      <w:proofErr w:type="gramEnd"/>
+      <w:r>
+        <w:t> :</w:t>
       </w:r>
       <w:r>
         <w:tab/>
@@ -1277,8 +1436,15 @@
         <w:adjustRightInd w:val="0"/>
         <w:spacing w:after="0" w:line="100" w:lineRule="atLeast"/>
       </w:pPr>
-      <w:r>
-        <w:t>parity :</w:t>
+      <w:proofErr w:type="spellStart"/>
+      <w:proofErr w:type="gramStart"/>
+      <w:r>
+        <w:t>parity</w:t>
+      </w:r>
+      <w:proofErr w:type="spellEnd"/>
+      <w:proofErr w:type="gramEnd"/>
+      <w:r>
+        <w:t> :</w:t>
       </w:r>
       <w:r>
         <w:tab/>
@@ -1346,8 +1512,13 @@
           <w:tab w:val="left" w:pos="2268"/>
         </w:tabs>
       </w:pPr>
-      <w:r>
-        <w:t>Pyserial :</w:t>
+      <w:proofErr w:type="spellStart"/>
+      <w:r>
+        <w:t>Pyserial</w:t>
+      </w:r>
+      <w:proofErr w:type="spellEnd"/>
+      <w:r>
+        <w:t> :</w:t>
       </w:r>
       <w:r>
         <w:tab/>
@@ -1370,9 +1541,13 @@
           <w:tab w:val="left" w:pos="2268"/>
         </w:tabs>
       </w:pPr>
+      <w:proofErr w:type="spellStart"/>
+      <w:proofErr w:type="gramStart"/>
       <w:r>
         <w:t>pyusb</w:t>
       </w:r>
+      <w:proofErr w:type="spellEnd"/>
+      <w:proofErr w:type="gramEnd"/>
       <w:r>
         <w:t xml:space="preserve"> </w:t>
       </w:r>
@@ -1383,15 +1558,36 @@
         <w:tab/>
       </w:r>
       <w:r>
-        <w:t>Utilisation de la classe usb.core pour détecter et différencier les multimètres.</w:t>
+        <w:t xml:space="preserve">Utilisation de la classe </w:t>
+      </w:r>
+      <w:proofErr w:type="spellStart"/>
+      <w:r>
+        <w:t>usb.core</w:t>
+      </w:r>
+      <w:proofErr w:type="spellEnd"/>
+      <w:r>
+        <w:t xml:space="preserve"> pour détecter et différencier les multimètres.</w:t>
       </w:r>
       <w:r>
         <w:br/>
       </w:r>
       <w:r>
         <w:tab/>
-        <w:t>Utilisation de la classe usb.util pour configurer l'endPoint</w:t>
-      </w:r>
+        <w:t xml:space="preserve">Utilisation de la classe </w:t>
+      </w:r>
+      <w:proofErr w:type="spellStart"/>
+      <w:r>
+        <w:t>usb.util</w:t>
+      </w:r>
+      <w:proofErr w:type="spellEnd"/>
+      <w:r>
+        <w:t xml:space="preserve"> pour configurer </w:t>
+      </w:r>
+      <w:proofErr w:type="spellStart"/>
+      <w:r>
+        <w:t>l'endPoint</w:t>
+      </w:r>
+      <w:proofErr w:type="spellEnd"/>
     </w:p>
     <w:p>
       <w:pPr>
@@ -1404,8 +1600,15 @@
           <w:tab w:val="left" w:pos="2268"/>
         </w:tabs>
       </w:pPr>
-      <w:r>
-        <w:t>tenmaDcLib :</w:t>
+      <w:proofErr w:type="spellStart"/>
+      <w:proofErr w:type="gramStart"/>
+      <w:r>
+        <w:t>tenmaDcLib</w:t>
+      </w:r>
+      <w:proofErr w:type="spellEnd"/>
+      <w:proofErr w:type="gramEnd"/>
+      <w:r>
+        <w:t> :</w:t>
       </w:r>
       <w:r>
         <w:tab/>
@@ -1430,8 +1633,13 @@
           <w:tab w:val="left" w:pos="2268"/>
         </w:tabs>
       </w:pPr>
-      <w:r>
-        <w:t>XlsxWriter :</w:t>
+      <w:proofErr w:type="spellStart"/>
+      <w:r>
+        <w:t>XlsxWriter</w:t>
+      </w:r>
+      <w:proofErr w:type="spellEnd"/>
+      <w:r>
+        <w:t> :</w:t>
       </w:r>
       <w:r>
         <w:tab/>
@@ -1453,7 +1661,7 @@
     <w:p/>
     <w:p/>
     <w:p>
-      <w:bookmarkStart w:id="4" w:name="Installation"/>
+      <w:bookmarkStart w:id="3" w:name="Installation"/>
       <w:r>
         <w:rPr>
           <w:b/>
@@ -1478,7 +1686,7 @@
         <w:t>:</w:t>
       </w:r>
     </w:p>
-    <w:bookmarkEnd w:id="4"/>
+    <w:bookmarkEnd w:id="3"/>
     <w:p>
       <w:pPr>
         <w:spacing w:line="288" w:lineRule="auto"/>
@@ -1502,25 +1710,7 @@
           <w:rPr>
             <w:rStyle w:val="Lienhypertexte"/>
           </w:rPr>
-          <w:t>sc</w:t>
-        </w:r>
-        <w:r>
-          <w:rPr>
-            <w:rStyle w:val="Lienhypertexte"/>
-          </w:rPr>
-          <w:t>h</w:t>
-        </w:r>
-        <w:r>
-          <w:rPr>
-            <w:rStyle w:val="Lienhypertexte"/>
-          </w:rPr>
-          <w:t xml:space="preserve">éma du </w:t>
-        </w:r>
-        <w:r>
-          <w:rPr>
-            <w:rStyle w:val="Lienhypertexte"/>
-          </w:rPr>
-          <w:t>mini-module FT4232H</w:t>
+          <w:t>schéma du mini-module FT4232H</w:t>
         </w:r>
       </w:hyperlink>
       <w:r>
@@ -1556,19 +1746,7 @@
           <w:rPr>
             <w:rStyle w:val="Lienhypertexte"/>
           </w:rPr>
-          <w:t xml:space="preserve">schéma du banc </w:t>
-        </w:r>
-        <w:r>
-          <w:rPr>
-            <w:rStyle w:val="Lienhypertexte"/>
-          </w:rPr>
-          <w:t>d</w:t>
-        </w:r>
-        <w:r>
-          <w:rPr>
-            <w:rStyle w:val="Lienhypertexte"/>
-          </w:rPr>
-          <w:t>e test</w:t>
+          <w:t>schéma du banc de test</w:t>
         </w:r>
       </w:hyperlink>
       <w:r>
@@ -1682,8 +1860,15 @@
         <w:ind w:left="1418"/>
         <w:contextualSpacing/>
       </w:pPr>
-      <w:r>
-        <w:t>yyyy :</w:t>
+      <w:proofErr w:type="spellStart"/>
+      <w:proofErr w:type="gramStart"/>
+      <w:r>
+        <w:t>yyyy</w:t>
+      </w:r>
+      <w:proofErr w:type="spellEnd"/>
+      <w:proofErr w:type="gramEnd"/>
+      <w:r>
+        <w:t> :</w:t>
       </w:r>
       <w:r>
         <w:tab/>
@@ -1698,8 +1883,13 @@
         <w:ind w:left="1418"/>
         <w:contextualSpacing/>
       </w:pPr>
-      <w:r>
-        <w:t>mm :</w:t>
+      <w:proofErr w:type="gramStart"/>
+      <w:r>
+        <w:t>mm</w:t>
+      </w:r>
+      <w:proofErr w:type="gramEnd"/>
+      <w:r>
+        <w:t> :</w:t>
       </w:r>
       <w:r>
         <w:tab/>
@@ -1714,8 +1904,13 @@
         <w:ind w:left="1418"/>
         <w:contextualSpacing/>
       </w:pPr>
-      <w:r>
-        <w:t>dd :</w:t>
+      <w:proofErr w:type="gramStart"/>
+      <w:r>
+        <w:t>dd</w:t>
+      </w:r>
+      <w:proofErr w:type="gramEnd"/>
+      <w:r>
+        <w:t> :</w:t>
       </w:r>
       <w:r>
         <w:tab/>
@@ -1730,8 +1925,15 @@
         <w:ind w:left="1418"/>
         <w:contextualSpacing/>
       </w:pPr>
-      <w:r>
-        <w:t>xxxx :</w:t>
+      <w:proofErr w:type="spellStart"/>
+      <w:proofErr w:type="gramStart"/>
+      <w:r>
+        <w:t>xxxx</w:t>
+      </w:r>
+      <w:proofErr w:type="spellEnd"/>
+      <w:proofErr w:type="gramEnd"/>
+      <w:r>
+        <w:t> :</w:t>
       </w:r>
       <w:r>
         <w:tab/>
@@ -1762,10 +1964,26 @@
         <w:jc w:val="both"/>
       </w:pPr>
       <w:r>
-        <w:t xml:space="preserve">Puis l’application demande à l’opérateur de choisir le firmware à utiliser pour reprogrammer la BMS3. </w:t>
-      </w:r>
-      <w:r>
-        <w:t>Ce firmware doit être dans le dossier situé dans le chemin relatif suivant :</w:t>
+        <w:t xml:space="preserve">Puis l’application demande à l’opérateur de choisir le </w:t>
+      </w:r>
+      <w:proofErr w:type="spellStart"/>
+      <w:r>
+        <w:t>firmware</w:t>
+      </w:r>
+      <w:proofErr w:type="spellEnd"/>
+      <w:r>
+        <w:t xml:space="preserve"> à utiliser pour reprogrammer la BMS3. </w:t>
+      </w:r>
+      <w:r>
+        <w:t xml:space="preserve">Ce </w:t>
+      </w:r>
+      <w:proofErr w:type="spellStart"/>
+      <w:r>
+        <w:t>firmware</w:t>
+      </w:r>
+      <w:proofErr w:type="spellEnd"/>
+      <w:r>
+        <w:t xml:space="preserve"> doit être dans le dossier situé dans le chemin relatif suivant :</w:t>
       </w:r>
     </w:p>
     <w:p>
@@ -1775,7 +1993,23 @@
         <w:jc w:val="both"/>
       </w:pPr>
       <w:r>
-        <w:t>\TestBench\bench\bms3_interface\bms3_firmwares</w:t>
+        <w:t>\</w:t>
+      </w:r>
+      <w:proofErr w:type="spellStart"/>
+      <w:r>
+        <w:t>TestBench</w:t>
+      </w:r>
+      <w:proofErr w:type="spellEnd"/>
+      <w:r>
+        <w:t>\</w:t>
+      </w:r>
+      <w:proofErr w:type="spellStart"/>
+      <w:r>
+        <w:t>bench</w:t>
+      </w:r>
+      <w:proofErr w:type="spellEnd"/>
+      <w:r>
+        <w:t>\bms3_interface\bms3_firmwares</w:t>
       </w:r>
     </w:p>
     <w:p>
@@ -1957,19 +2191,7 @@
         <w:rPr>
           <w:highlight w:val="yellow"/>
         </w:rPr>
-        <w:t xml:space="preserve">à quel </w:t>
-      </w:r>
-      <w:r>
-        <w:rPr>
-          <w:highlight w:val="yellow"/>
-        </w:rPr>
-        <w:t>UART</w:t>
-      </w:r>
-      <w:r>
-        <w:rPr>
-          <w:highlight w:val="yellow"/>
-        </w:rPr>
-        <w:t xml:space="preserve"> est associé chaque carte à relais.</w:t>
+        <w:t>à quel UART est associé chaque carte à relais.</w:t>
       </w:r>
     </w:p>
     <w:p>
@@ -1999,19 +2221,7 @@
           <w:rPr>
             <w:rStyle w:val="Lienhypertexte"/>
           </w:rPr>
-          <w:t>l’inst</w:t>
-        </w:r>
-        <w:r>
-          <w:rPr>
-            <w:rStyle w:val="Lienhypertexte"/>
-          </w:rPr>
-          <w:t>a</w:t>
-        </w:r>
-        <w:r>
-          <w:rPr>
-            <w:rStyle w:val="Lienhypertexte"/>
-          </w:rPr>
-          <w:t>llation</w:t>
+          <w:t>l’installation</w:t>
         </w:r>
       </w:hyperlink>
       <w:r>
@@ -2040,7 +2250,15 @@
         </w:r>
       </w:hyperlink>
       <w:r>
-        <w:t xml:space="preserve"> avec la photo du banc et ajouter les étapes de la mis en place du test et du « branchement » des BMS3 à tester.</w:t>
+        <w:t xml:space="preserve"> avec la photo du banc et ajouter les étapes de la </w:t>
+      </w:r>
+      <w:proofErr w:type="spellStart"/>
+      <w:r>
+        <w:t>mis</w:t>
+      </w:r>
+      <w:proofErr w:type="spellEnd"/>
+      <w:r>
+        <w:t xml:space="preserve"> en place du test et du « branchement » des BMS3 à tester.</w:t>
       </w:r>
     </w:p>
     <w:sectPr>
@@ -2054,7 +2272,7 @@
 </file>
 
 <file path=word/endnotes.xml><?xml version="1.0" encoding="utf-8"?>
-<w:endnotes xmlns:wpc="http://schemas.microsoft.com/office/word/2010/wordprocessingCanvas" xmlns:cx="http://schemas.microsoft.com/office/drawing/2014/chartex" xmlns:cx1="http://schemas.microsoft.com/office/drawing/2015/9/8/chartex" xmlns:cx2="http://schemas.microsoft.com/office/drawing/2015/10/21/chartex" xmlns:cx3="http://schemas.microsoft.com/office/drawing/2016/5/9/chartex" xmlns:cx4="http://schemas.microsoft.com/office/drawing/2016/5/10/chartex" xmlns:cx5="http://schemas.microsoft.com/office/drawing/2016/5/11/chartex" xmlns:cx6="http://schemas.microsoft.com/office/drawing/2016/5/12/chartex" xmlns:cx7="http://schemas.microsoft.com/office/drawing/2016/5/13/chartex" xmlns:cx8="http://schemas.microsoft.com/office/drawing/2016/5/14/chartex" xmlns:mc="http://schemas.openxmlformats.org/markup-compatibility/2006" xmlns:aink="http://schemas.microsoft.com/office/drawing/2016/ink" xmlns:am3d="http://schemas.microsoft.com/office/drawing/2017/model3d" xmlns:o="urn:schemas-microsoft-com:office:office" xmlns:r="http://schemas.openxmlformats.org/officeDocument/2006/relationships" xmlns:m="http://schemas.openxmlformats.org/officeDocument/2006/math" xmlns:v="urn:schemas-microsoft-com:vml" xmlns:wp14="http://schemas.microsoft.com/office/word/2010/wordprocessingDrawing" xmlns:wp="http://schemas.openxmlformats.org/drawingml/2006/wordprocessingDrawing" xmlns:w10="urn:schemas-microsoft-com:office:word" xmlns:w="http://schemas.openxmlformats.org/wordprocessingml/2006/main" xmlns:w14="http://schemas.microsoft.com/office/word/2010/wordml" xmlns:w15="http://schemas.microsoft.com/office/word/2012/wordml" xmlns:w16cex="http://schemas.microsoft.com/office/word/2018/wordml/cex" xmlns:w16cid="http://schemas.microsoft.com/office/word/2016/wordml/cid" xmlns:w16="http://schemas.microsoft.com/office/word/2018/wordml" xmlns:w16sdtdh="http://schemas.microsoft.com/office/word/2020/wordml/sdtdatahash" xmlns:w16se="http://schemas.microsoft.com/office/word/2015/wordml/symex" xmlns:wpg="http://schemas.microsoft.com/office/word/2010/wordprocessingGroup" xmlns:wpi="http://schemas.microsoft.com/office/word/2010/wordprocessingInk" xmlns:wne="http://schemas.microsoft.com/office/word/2006/wordml" xmlns:wps="http://schemas.microsoft.com/office/word/2010/wordprocessingShape" mc:Ignorable="w14 w15 w16se w16cid w16 w16cex w16sdtdh wp14">
+<w:endnotes xmlns:wpc="http://schemas.microsoft.com/office/word/2010/wordprocessingCanvas" xmlns:cx="http://schemas.microsoft.com/office/drawing/2014/chartex" xmlns:cx1="http://schemas.microsoft.com/office/drawing/2015/9/8/chartex" xmlns:cx2="http://schemas.microsoft.com/office/drawing/2015/10/21/chartex" xmlns:cx3="http://schemas.microsoft.com/office/drawing/2016/5/9/chartex" xmlns:cx4="http://schemas.microsoft.com/office/drawing/2016/5/10/chartex" xmlns:cx5="http://schemas.microsoft.com/office/drawing/2016/5/11/chartex" xmlns:cx6="http://schemas.microsoft.com/office/drawing/2016/5/12/chartex" xmlns:cx7="http://schemas.microsoft.com/office/drawing/2016/5/13/chartex" xmlns:cx8="http://schemas.microsoft.com/office/drawing/2016/5/14/chartex" xmlns:mc="http://schemas.openxmlformats.org/markup-compatibility/2006" xmlns:aink="http://schemas.microsoft.com/office/drawing/2016/ink" xmlns:am3d="http://schemas.microsoft.com/office/drawing/2017/model3d" xmlns:o="urn:schemas-microsoft-com:office:office" xmlns:oel="http://schemas.microsoft.com/office/2019/extlst" xmlns:r="http://schemas.openxmlformats.org/officeDocument/2006/relationships" xmlns:m="http://schemas.openxmlformats.org/officeDocument/2006/math" xmlns:v="urn:schemas-microsoft-com:vml" xmlns:wp14="http://schemas.microsoft.com/office/word/2010/wordprocessingDrawing" xmlns:wp="http://schemas.openxmlformats.org/drawingml/2006/wordprocessingDrawing" xmlns:w10="urn:schemas-microsoft-com:office:word" xmlns:w="http://schemas.openxmlformats.org/wordprocessingml/2006/main" xmlns:w14="http://schemas.microsoft.com/office/word/2010/wordml" xmlns:w15="http://schemas.microsoft.com/office/word/2012/wordml" xmlns:w16cex="http://schemas.microsoft.com/office/word/2018/wordml/cex" xmlns:w16cid="http://schemas.microsoft.com/office/word/2016/wordml/cid" xmlns:w16="http://schemas.microsoft.com/office/word/2018/wordml" xmlns:w16sdtdh="http://schemas.microsoft.com/office/word/2020/wordml/sdtdatahash" xmlns:w16se="http://schemas.microsoft.com/office/word/2015/wordml/symex" xmlns:wpg="http://schemas.microsoft.com/office/word/2010/wordprocessingGroup" xmlns:wpi="http://schemas.microsoft.com/office/word/2010/wordprocessingInk" xmlns:wne="http://schemas.microsoft.com/office/word/2006/wordml" xmlns:wps="http://schemas.microsoft.com/office/word/2010/wordprocessingShape" mc:Ignorable="w14 w15 w16se w16cid w16 w16cex w16sdtdh wp14">
   <w:endnote w:type="separator" w:id="-1">
     <w:p>
       <w:pPr>
@@ -2079,7 +2297,7 @@
 </file>
 
 <file path=word/footnotes.xml><?xml version="1.0" encoding="utf-8"?>
-<w:footnotes xmlns:wpc="http://schemas.microsoft.com/office/word/2010/wordprocessingCanvas" xmlns:cx="http://schemas.microsoft.com/office/drawing/2014/chartex" xmlns:cx1="http://schemas.microsoft.com/office/drawing/2015/9/8/chartex" xmlns:cx2="http://schemas.microsoft.com/office/drawing/2015/10/21/chartex" xmlns:cx3="http://schemas.microsoft.com/office/drawing/2016/5/9/chartex" xmlns:cx4="http://schemas.microsoft.com/office/drawing/2016/5/10/chartex" xmlns:cx5="http://schemas.microsoft.com/office/drawing/2016/5/11/chartex" xmlns:cx6="http://schemas.microsoft.com/office/drawing/2016/5/12/chartex" xmlns:cx7="http://schemas.microsoft.com/office/drawing/2016/5/13/chartex" xmlns:cx8="http://schemas.microsoft.com/office/drawing/2016/5/14/chartex" xmlns:mc="http://schemas.openxmlformats.org/markup-compatibility/2006" xmlns:aink="http://schemas.microsoft.com/office/drawing/2016/ink" xmlns:am3d="http://schemas.microsoft.com/office/drawing/2017/model3d" xmlns:o="urn:schemas-microsoft-com:office:office" xmlns:r="http://schemas.openxmlformats.org/officeDocument/2006/relationships" xmlns:m="http://schemas.openxmlformats.org/officeDocument/2006/math" xmlns:v="urn:schemas-microsoft-com:vml" xmlns:wp14="http://schemas.microsoft.com/office/word/2010/wordprocessingDrawing" xmlns:wp="http://schemas.openxmlformats.org/drawingml/2006/wordprocessingDrawing" xmlns:w10="urn:schemas-microsoft-com:office:word" xmlns:w="http://schemas.openxmlformats.org/wordprocessingml/2006/main" xmlns:w14="http://schemas.microsoft.com/office/word/2010/wordml" xmlns:w15="http://schemas.microsoft.com/office/word/2012/wordml" xmlns:w16cex="http://schemas.microsoft.com/office/word/2018/wordml/cex" xmlns:w16cid="http://schemas.microsoft.com/office/word/2016/wordml/cid" xmlns:w16="http://schemas.microsoft.com/office/word/2018/wordml" xmlns:w16sdtdh="http://schemas.microsoft.com/office/word/2020/wordml/sdtdatahash" xmlns:w16se="http://schemas.microsoft.com/office/word/2015/wordml/symex" xmlns:wpg="http://schemas.microsoft.com/office/word/2010/wordprocessingGroup" xmlns:wpi="http://schemas.microsoft.com/office/word/2010/wordprocessingInk" xmlns:wne="http://schemas.microsoft.com/office/word/2006/wordml" xmlns:wps="http://schemas.microsoft.com/office/word/2010/wordprocessingShape" mc:Ignorable="w14 w15 w16se w16cid w16 w16cex w16sdtdh wp14">
+<w:footnotes xmlns:wpc="http://schemas.microsoft.com/office/word/2010/wordprocessingCanvas" xmlns:cx="http://schemas.microsoft.com/office/drawing/2014/chartex" xmlns:cx1="http://schemas.microsoft.com/office/drawing/2015/9/8/chartex" xmlns:cx2="http://schemas.microsoft.com/office/drawing/2015/10/21/chartex" xmlns:cx3="http://schemas.microsoft.com/office/drawing/2016/5/9/chartex" xmlns:cx4="http://schemas.microsoft.com/office/drawing/2016/5/10/chartex" xmlns:cx5="http://schemas.microsoft.com/office/drawing/2016/5/11/chartex" xmlns:cx6="http://schemas.microsoft.com/office/drawing/2016/5/12/chartex" xmlns:cx7="http://schemas.microsoft.com/office/drawing/2016/5/13/chartex" xmlns:cx8="http://schemas.microsoft.com/office/drawing/2016/5/14/chartex" xmlns:mc="http://schemas.openxmlformats.org/markup-compatibility/2006" xmlns:aink="http://schemas.microsoft.com/office/drawing/2016/ink" xmlns:am3d="http://schemas.microsoft.com/office/drawing/2017/model3d" xmlns:o="urn:schemas-microsoft-com:office:office" xmlns:oel="http://schemas.microsoft.com/office/2019/extlst" xmlns:r="http://schemas.openxmlformats.org/officeDocument/2006/relationships" xmlns:m="http://schemas.openxmlformats.org/officeDocument/2006/math" xmlns:v="urn:schemas-microsoft-com:vml" xmlns:wp14="http://schemas.microsoft.com/office/word/2010/wordprocessingDrawing" xmlns:wp="http://schemas.openxmlformats.org/drawingml/2006/wordprocessingDrawing" xmlns:w10="urn:schemas-microsoft-com:office:word" xmlns:w="http://schemas.openxmlformats.org/wordprocessingml/2006/main" xmlns:w14="http://schemas.microsoft.com/office/word/2010/wordml" xmlns:w15="http://schemas.microsoft.com/office/word/2012/wordml" xmlns:w16cex="http://schemas.microsoft.com/office/word/2018/wordml/cex" xmlns:w16cid="http://schemas.microsoft.com/office/word/2016/wordml/cid" xmlns:w16="http://schemas.microsoft.com/office/word/2018/wordml" xmlns:w16sdtdh="http://schemas.microsoft.com/office/word/2020/wordml/sdtdatahash" xmlns:w16se="http://schemas.microsoft.com/office/word/2015/wordml/symex" xmlns:wpg="http://schemas.microsoft.com/office/word/2010/wordprocessingGroup" xmlns:wpi="http://schemas.microsoft.com/office/word/2010/wordprocessingInk" xmlns:wne="http://schemas.microsoft.com/office/word/2006/wordml" xmlns:wps="http://schemas.microsoft.com/office/word/2010/wordprocessingShape" mc:Ignorable="w14 w15 w16se w16cid w16 w16cex w16sdtdh wp14">
   <w:footnote w:type="separator" w:id="-1">
     <w:p>
       <w:pPr>
@@ -2175,7 +2393,7 @@
 </file>
 
 <file path=word/numbering.xml><?xml version="1.0" encoding="utf-8"?>
-<w:numbering xmlns:wpc="http://schemas.microsoft.com/office/word/2010/wordprocessingCanvas" xmlns:cx="http://schemas.microsoft.com/office/drawing/2014/chartex" xmlns:cx1="http://schemas.microsoft.com/office/drawing/2015/9/8/chartex" xmlns:cx2="http://schemas.microsoft.com/office/drawing/2015/10/21/chartex" xmlns:cx3="http://schemas.microsoft.com/office/drawing/2016/5/9/chartex" xmlns:cx4="http://schemas.microsoft.com/office/drawing/2016/5/10/chartex" xmlns:cx5="http://schemas.microsoft.com/office/drawing/2016/5/11/chartex" xmlns:cx6="http://schemas.microsoft.com/office/drawing/2016/5/12/chartex" xmlns:cx7="http://schemas.microsoft.com/office/drawing/2016/5/13/chartex" xmlns:cx8="http://schemas.microsoft.com/office/drawing/2016/5/14/chartex" xmlns:mc="http://schemas.openxmlformats.org/markup-compatibility/2006" xmlns:aink="http://schemas.microsoft.com/office/drawing/2016/ink" xmlns:am3d="http://schemas.microsoft.com/office/drawing/2017/model3d" xmlns:o="urn:schemas-microsoft-com:office:office" xmlns:r="http://schemas.openxmlformats.org/officeDocument/2006/relationships" xmlns:m="http://schemas.openxmlformats.org/officeDocument/2006/math" xmlns:v="urn:schemas-microsoft-com:vml" xmlns:wp14="http://schemas.microsoft.com/office/word/2010/wordprocessingDrawing" xmlns:wp="http://schemas.openxmlformats.org/drawingml/2006/wordprocessingDrawing" xmlns:w10="urn:schemas-microsoft-com:office:word" xmlns:w="http://schemas.openxmlformats.org/wordprocessingml/2006/main" xmlns:w14="http://schemas.microsoft.com/office/word/2010/wordml" xmlns:w15="http://schemas.microsoft.com/office/word/2012/wordml" xmlns:w16cex="http://schemas.microsoft.com/office/word/2018/wordml/cex" xmlns:w16cid="http://schemas.microsoft.com/office/word/2016/wordml/cid" xmlns:w16="http://schemas.microsoft.com/office/word/2018/wordml" xmlns:w16sdtdh="http://schemas.microsoft.com/office/word/2020/wordml/sdtdatahash" xmlns:w16se="http://schemas.microsoft.com/office/word/2015/wordml/symex" xmlns:wpg="http://schemas.microsoft.com/office/word/2010/wordprocessingGroup" xmlns:wpi="http://schemas.microsoft.com/office/word/2010/wordprocessingInk" xmlns:wne="http://schemas.microsoft.com/office/word/2006/wordml" xmlns:wps="http://schemas.microsoft.com/office/word/2010/wordprocessingShape" mc:Ignorable="w14 w15 w16se w16cid w16 w16cex w16sdtdh wp14">
+<w:numbering xmlns:wpc="http://schemas.microsoft.com/office/word/2010/wordprocessingCanvas" xmlns:cx="http://schemas.microsoft.com/office/drawing/2014/chartex" xmlns:cx1="http://schemas.microsoft.com/office/drawing/2015/9/8/chartex" xmlns:cx2="http://schemas.microsoft.com/office/drawing/2015/10/21/chartex" xmlns:cx3="http://schemas.microsoft.com/office/drawing/2016/5/9/chartex" xmlns:cx4="http://schemas.microsoft.com/office/drawing/2016/5/10/chartex" xmlns:cx5="http://schemas.microsoft.com/office/drawing/2016/5/11/chartex" xmlns:cx6="http://schemas.microsoft.com/office/drawing/2016/5/12/chartex" xmlns:cx7="http://schemas.microsoft.com/office/drawing/2016/5/13/chartex" xmlns:cx8="http://schemas.microsoft.com/office/drawing/2016/5/14/chartex" xmlns:mc="http://schemas.openxmlformats.org/markup-compatibility/2006" xmlns:aink="http://schemas.microsoft.com/office/drawing/2016/ink" xmlns:am3d="http://schemas.microsoft.com/office/drawing/2017/model3d" xmlns:o="urn:schemas-microsoft-com:office:office" xmlns:oel="http://schemas.microsoft.com/office/2019/extlst" xmlns:r="http://schemas.openxmlformats.org/officeDocument/2006/relationships" xmlns:m="http://schemas.openxmlformats.org/officeDocument/2006/math" xmlns:v="urn:schemas-microsoft-com:vml" xmlns:wp14="http://schemas.microsoft.com/office/word/2010/wordprocessingDrawing" xmlns:wp="http://schemas.openxmlformats.org/drawingml/2006/wordprocessingDrawing" xmlns:w10="urn:schemas-microsoft-com:office:word" xmlns:w="http://schemas.openxmlformats.org/wordprocessingml/2006/main" xmlns:w14="http://schemas.microsoft.com/office/word/2010/wordml" xmlns:w15="http://schemas.microsoft.com/office/word/2012/wordml" xmlns:w16cex="http://schemas.microsoft.com/office/word/2018/wordml/cex" xmlns:w16cid="http://schemas.microsoft.com/office/word/2016/wordml/cid" xmlns:w16="http://schemas.microsoft.com/office/word/2018/wordml" xmlns:w16sdtdh="http://schemas.microsoft.com/office/word/2020/wordml/sdtdatahash" xmlns:w16se="http://schemas.microsoft.com/office/word/2015/wordml/symex" xmlns:wpg="http://schemas.microsoft.com/office/word/2010/wordprocessingGroup" xmlns:wpi="http://schemas.microsoft.com/office/word/2010/wordprocessingInk" xmlns:wne="http://schemas.microsoft.com/office/word/2006/wordml" xmlns:wps="http://schemas.microsoft.com/office/word/2010/wordprocessingShape" mc:Ignorable="w14 w15 w16se w16cid w16 w16cex w16sdtdh wp14">
   <w:abstractNum w:abstractNumId="0" w15:restartNumberingAfterBreak="0">
     <w:nsid w:val="FFFFFFFE"/>
     <w:multiLevelType w:val="singleLevel"/>
@@ -2725,13 +2943,13 @@
       </w:rPr>
     </w:lvl>
   </w:abstractNum>
-  <w:num w:numId="1">
+  <w:num w:numId="1" w16cid:durableId="179124259">
     <w:abstractNumId w:val="3"/>
   </w:num>
-  <w:num w:numId="2">
+  <w:num w:numId="2" w16cid:durableId="1344744905">
     <w:abstractNumId w:val="5"/>
   </w:num>
-  <w:num w:numId="3">
+  <w:num w:numId="3" w16cid:durableId="2065250932">
     <w:abstractNumId w:val="0"/>
     <w:lvlOverride w:ilvl="0">
       <w:lvl w:ilvl="0">
@@ -2748,7 +2966,7 @@
       </w:lvl>
     </w:lvlOverride>
   </w:num>
-  <w:num w:numId="4">
+  <w:num w:numId="4" w16cid:durableId="162476681">
     <w:abstractNumId w:val="0"/>
     <w:lvlOverride w:ilvl="0">
       <w:lvl w:ilvl="0">
@@ -2765,7 +2983,7 @@
       </w:lvl>
     </w:lvlOverride>
   </w:num>
-  <w:num w:numId="5">
+  <w:num w:numId="5" w16cid:durableId="1732578291">
     <w:abstractNumId w:val="0"/>
     <w:lvlOverride w:ilvl="0">
       <w:lvl w:ilvl="0">
@@ -2782,7 +3000,7 @@
       </w:lvl>
     </w:lvlOverride>
   </w:num>
-  <w:num w:numId="6">
+  <w:num w:numId="6" w16cid:durableId="784497826">
     <w:abstractNumId w:val="0"/>
     <w:lvlOverride w:ilvl="0">
       <w:lvl w:ilvl="0">
@@ -2799,10 +3017,10 @@
       </w:lvl>
     </w:lvlOverride>
   </w:num>
-  <w:num w:numId="7">
+  <w:num w:numId="7" w16cid:durableId="1385641944">
     <w:abstractNumId w:val="2"/>
   </w:num>
-  <w:num w:numId="8">
+  <w:num w:numId="8" w16cid:durableId="200944323">
     <w:abstractNumId w:val="0"/>
     <w:lvlOverride w:ilvl="0">
       <w:lvl w:ilvl="0">
@@ -2819,7 +3037,7 @@
       </w:lvl>
     </w:lvlOverride>
   </w:num>
-  <w:num w:numId="9">
+  <w:num w:numId="9" w16cid:durableId="535385235">
     <w:abstractNumId w:val="0"/>
     <w:lvlOverride w:ilvl="0">
       <w:lvl w:ilvl="0">
@@ -2836,7 +3054,7 @@
       </w:lvl>
     </w:lvlOverride>
   </w:num>
-  <w:num w:numId="10">
+  <w:num w:numId="10" w16cid:durableId="409933227">
     <w:abstractNumId w:val="0"/>
     <w:lvlOverride w:ilvl="0">
       <w:lvl w:ilvl="0">
@@ -2853,10 +3071,10 @@
       </w:lvl>
     </w:lvlOverride>
   </w:num>
-  <w:num w:numId="11">
+  <w:num w:numId="11" w16cid:durableId="1086924850">
     <w:abstractNumId w:val="1"/>
   </w:num>
-  <w:num w:numId="12">
+  <w:num w:numId="12" w16cid:durableId="1326325329">
     <w:abstractNumId w:val="4"/>
   </w:num>
 </w:numbering>

</xml_diff>